<commit_message>
cap nhat du lieu cho pivot table
</commit_message>
<xml_diff>
--- a/bao_cao_cuoi_ki_olap.docx
+++ b/bao_cao_cuoi_ki_olap.docx
@@ -8405,14 +8405,51 @@
     </w:p>
     <w:p>
       <w:pPr>
-        <w:pStyle w:val="ListParagraph"/>
-        <w:rPr>
-          <w:rFonts w:ascii="Times New Roman" w:hAnsi="Times New Roman" w:cs="Times New Roman"/>
-          <w:b/>
-          <w:sz w:val="26"/>
-          <w:szCs w:val="26"/>
-        </w:rPr>
-      </w:pPr>
+        <w:rPr>
+          <w:rFonts w:ascii="Times New Roman" w:hAnsi="Times New Roman" w:cs="Times New Roman"/>
+          <w:b/>
+          <w:sz w:val="26"/>
+          <w:szCs w:val="26"/>
+        </w:rPr>
+      </w:pPr>
+    </w:p>
+    <w:p>
+      <w:pPr>
+        <w:rPr>
+          <w:rFonts w:ascii="Times New Roman" w:hAnsi="Times New Roman" w:cs="Times New Roman"/>
+          <w:b/>
+          <w:sz w:val="26"/>
+          <w:szCs w:val="26"/>
+        </w:rPr>
+      </w:pPr>
+      <w:r>
+        <w:rPr>
+          <w:rFonts w:ascii="Times New Roman" w:hAnsi="Times New Roman" w:cs="Times New Roman"/>
+          <w:b/>
+          <w:sz w:val="26"/>
+          <w:szCs w:val="26"/>
+        </w:rPr>
+        <w:t>4. Xử lí truy vấn với SSAS trên visual và SQL Server</w:t>
+      </w:r>
+    </w:p>
+    <w:p>
+      <w:pPr>
+        <w:rPr>
+          <w:rFonts w:ascii="Times New Roman" w:hAnsi="Times New Roman" w:cs="Times New Roman"/>
+          <w:b/>
+          <w:sz w:val="26"/>
+          <w:szCs w:val="26"/>
+        </w:rPr>
+      </w:pPr>
+      <w:r>
+        <w:rPr>
+          <w:rFonts w:ascii="Times New Roman" w:hAnsi="Times New Roman" w:cs="Times New Roman"/>
+          <w:b/>
+          <w:sz w:val="26"/>
+          <w:szCs w:val="26"/>
+        </w:rPr>
+        <w:t>4.1 Danh sách truy vấn</w:t>
+      </w:r>
       <w:bookmarkStart w:id="0" w:name="_GoBack"/>
       <w:bookmarkEnd w:id="0"/>
     </w:p>

</xml_diff>

<commit_message>
cap nhat truy van
</commit_message>
<xml_diff>
--- a/bao_cao_cuoi_ki_olap.docx
+++ b/bao_cao_cuoi_ki_olap.docx
@@ -8449,6 +8449,718 @@
           <w:szCs w:val="26"/>
         </w:rPr>
         <w:t>4.1 Danh sách truy vấn</w:t>
+      </w:r>
+    </w:p>
+    <w:p>
+      <w:pPr>
+        <w:rPr>
+          <w:rFonts w:ascii="Times New Roman" w:hAnsi="Times New Roman" w:cs="Times New Roman"/>
+          <w:b/>
+          <w:sz w:val="26"/>
+          <w:szCs w:val="26"/>
+        </w:rPr>
+      </w:pPr>
+      <w:r>
+        <w:rPr>
+          <w:rFonts w:ascii="Times New Roman" w:hAnsi="Times New Roman" w:cs="Times New Roman"/>
+          <w:b/>
+          <w:sz w:val="26"/>
+          <w:szCs w:val="26"/>
+        </w:rPr>
+        <w:t xml:space="preserve">a. </w:t>
+      </w:r>
+      <w:r>
+        <w:rPr>
+          <w:rFonts w:ascii="Times New Roman" w:hAnsi="Times New Roman" w:cs="Times New Roman"/>
+          <w:b/>
+          <w:sz w:val="26"/>
+          <w:szCs w:val="26"/>
+        </w:rPr>
+        <w:t xml:space="preserve">roll up : Độ dày của tuyết sâu nhất trong tất cả </w:t>
+      </w:r>
+      <w:r>
+        <w:rPr>
+          <w:rFonts w:ascii="Times New Roman" w:hAnsi="Times New Roman" w:cs="Times New Roman"/>
+          <w:b/>
+          <w:sz w:val="26"/>
+          <w:szCs w:val="26"/>
+        </w:rPr>
+        <w:t xml:space="preserve">các </w:t>
+      </w:r>
+      <w:r>
+        <w:rPr>
+          <w:rFonts w:ascii="Times New Roman" w:hAnsi="Times New Roman" w:cs="Times New Roman"/>
+          <w:b/>
+          <w:sz w:val="26"/>
+          <w:szCs w:val="26"/>
+        </w:rPr>
+        <w:t>năm</w:t>
+      </w:r>
+      <w:r>
+        <w:rPr>
+          <w:rFonts w:ascii="Times New Roman" w:hAnsi="Times New Roman" w:cs="Times New Roman"/>
+          <w:b/>
+          <w:sz w:val="26"/>
+          <w:szCs w:val="26"/>
+        </w:rPr>
+        <w:t xml:space="preserve"> ở từng quốc gia</w:t>
+      </w:r>
+    </w:p>
+    <w:p>
+      <w:pPr>
+        <w:rPr>
+          <w:rFonts w:ascii="Times New Roman" w:hAnsi="Times New Roman" w:cs="Times New Roman"/>
+          <w:b/>
+          <w:sz w:val="26"/>
+          <w:szCs w:val="26"/>
+        </w:rPr>
+      </w:pPr>
+      <w:r>
+        <w:rPr>
+          <w:noProof/>
+        </w:rPr>
+        <w:drawing>
+          <wp:inline distT="0" distB="0" distL="0" distR="0" wp14:anchorId="3B14A992" wp14:editId="41AED802">
+            <wp:extent cx="2962275" cy="1838325"/>
+            <wp:effectExtent l="0" t="0" r="9525" b="9525"/>
+            <wp:docPr id="2" name="Picture 2"/>
+            <wp:cNvGraphicFramePr>
+              <a:graphicFrameLocks xmlns:a="http://schemas.openxmlformats.org/drawingml/2006/main" noChangeAspect="1"/>
+            </wp:cNvGraphicFramePr>
+            <a:graphic xmlns:a="http://schemas.openxmlformats.org/drawingml/2006/main">
+              <a:graphicData uri="http://schemas.openxmlformats.org/drawingml/2006/picture">
+                <pic:pic xmlns:pic="http://schemas.openxmlformats.org/drawingml/2006/picture">
+                  <pic:nvPicPr>
+                    <pic:cNvPr id="1" name=""/>
+                    <pic:cNvPicPr/>
+                  </pic:nvPicPr>
+                  <pic:blipFill>
+                    <a:blip r:embed="rId53"/>
+                    <a:stretch>
+                      <a:fillRect/>
+                    </a:stretch>
+                  </pic:blipFill>
+                  <pic:spPr>
+                    <a:xfrm>
+                      <a:off x="0" y="0"/>
+                      <a:ext cx="2962275" cy="1838325"/>
+                    </a:xfrm>
+                    <a:prstGeom prst="rect">
+                      <a:avLst/>
+                    </a:prstGeom>
+                  </pic:spPr>
+                </pic:pic>
+              </a:graphicData>
+            </a:graphic>
+          </wp:inline>
+        </w:drawing>
+      </w:r>
+    </w:p>
+    <w:p>
+      <w:pPr>
+        <w:rPr>
+          <w:rFonts w:ascii="Times New Roman" w:hAnsi="Times New Roman" w:cs="Times New Roman"/>
+          <w:b/>
+          <w:sz w:val="26"/>
+          <w:szCs w:val="26"/>
+        </w:rPr>
+      </w:pPr>
+      <w:r>
+        <w:rPr>
+          <w:rFonts w:ascii="Times New Roman" w:hAnsi="Times New Roman" w:cs="Times New Roman"/>
+          <w:b/>
+          <w:sz w:val="26"/>
+          <w:szCs w:val="26"/>
+        </w:rPr>
+        <w:t>b. roll up: tổng thời gian gió thổi ở tất cả các quốc gia trong năm 1942</w:t>
+      </w:r>
+    </w:p>
+    <w:p>
+      <w:pPr>
+        <w:rPr>
+          <w:rFonts w:ascii="Times New Roman" w:hAnsi="Times New Roman" w:cs="Times New Roman"/>
+          <w:b/>
+          <w:sz w:val="26"/>
+          <w:szCs w:val="26"/>
+        </w:rPr>
+      </w:pPr>
+      <w:r>
+        <w:rPr>
+          <w:noProof/>
+        </w:rPr>
+        <w:lastRenderedPageBreak/>
+        <w:drawing>
+          <wp:inline distT="0" distB="0" distL="0" distR="0" wp14:anchorId="6709BDC3" wp14:editId="358B2208">
+            <wp:extent cx="3324225" cy="2143125"/>
+            <wp:effectExtent l="0" t="0" r="9525" b="9525"/>
+            <wp:docPr id="3" name="Picture 3"/>
+            <wp:cNvGraphicFramePr>
+              <a:graphicFrameLocks xmlns:a="http://schemas.openxmlformats.org/drawingml/2006/main" noChangeAspect="1"/>
+            </wp:cNvGraphicFramePr>
+            <a:graphic xmlns:a="http://schemas.openxmlformats.org/drawingml/2006/main">
+              <a:graphicData uri="http://schemas.openxmlformats.org/drawingml/2006/picture">
+                <pic:pic xmlns:pic="http://schemas.openxmlformats.org/drawingml/2006/picture">
+                  <pic:nvPicPr>
+                    <pic:cNvPr id="1" name=""/>
+                    <pic:cNvPicPr/>
+                  </pic:nvPicPr>
+                  <pic:blipFill>
+                    <a:blip r:embed="rId54"/>
+                    <a:stretch>
+                      <a:fillRect/>
+                    </a:stretch>
+                  </pic:blipFill>
+                  <pic:spPr>
+                    <a:xfrm>
+                      <a:off x="0" y="0"/>
+                      <a:ext cx="3324225" cy="2143125"/>
+                    </a:xfrm>
+                    <a:prstGeom prst="rect">
+                      <a:avLst/>
+                    </a:prstGeom>
+                  </pic:spPr>
+                </pic:pic>
+              </a:graphicData>
+            </a:graphic>
+          </wp:inline>
+        </w:drawing>
+      </w:r>
+    </w:p>
+    <w:p>
+      <w:pPr>
+        <w:rPr>
+          <w:rFonts w:ascii="Times New Roman" w:hAnsi="Times New Roman" w:cs="Times New Roman"/>
+          <w:b/>
+          <w:sz w:val="26"/>
+          <w:szCs w:val="26"/>
+        </w:rPr>
+      </w:pPr>
+      <w:r>
+        <w:rPr>
+          <w:rFonts w:ascii="Times New Roman" w:hAnsi="Times New Roman" w:cs="Times New Roman"/>
+          <w:b/>
+          <w:sz w:val="26"/>
+          <w:szCs w:val="26"/>
+        </w:rPr>
+        <w:t>c. drill down : Tổng thời gian gió thổi theo từng trạm đo trong từng tháng với thời tiết có sấm sét.</w:t>
+      </w:r>
+    </w:p>
+    <w:p>
+      <w:pPr>
+        <w:rPr>
+          <w:rFonts w:ascii="Times New Roman" w:hAnsi="Times New Roman" w:cs="Times New Roman"/>
+          <w:b/>
+          <w:sz w:val="26"/>
+          <w:szCs w:val="26"/>
+        </w:rPr>
+      </w:pPr>
+      <w:r>
+        <w:rPr>
+          <w:noProof/>
+        </w:rPr>
+        <w:drawing>
+          <wp:inline distT="0" distB="0" distL="0" distR="0" wp14:anchorId="001F154F" wp14:editId="18C12FA1">
+            <wp:extent cx="5943600" cy="2379345"/>
+            <wp:effectExtent l="0" t="0" r="0" b="1905"/>
+            <wp:docPr id="4" name="Picture 4"/>
+            <wp:cNvGraphicFramePr>
+              <a:graphicFrameLocks xmlns:a="http://schemas.openxmlformats.org/drawingml/2006/main" noChangeAspect="1"/>
+            </wp:cNvGraphicFramePr>
+            <a:graphic xmlns:a="http://schemas.openxmlformats.org/drawingml/2006/main">
+              <a:graphicData uri="http://schemas.openxmlformats.org/drawingml/2006/picture">
+                <pic:pic xmlns:pic="http://schemas.openxmlformats.org/drawingml/2006/picture">
+                  <pic:nvPicPr>
+                    <pic:cNvPr id="1" name=""/>
+                    <pic:cNvPicPr/>
+                  </pic:nvPicPr>
+                  <pic:blipFill>
+                    <a:blip r:embed="rId55"/>
+                    <a:stretch>
+                      <a:fillRect/>
+                    </a:stretch>
+                  </pic:blipFill>
+                  <pic:spPr>
+                    <a:xfrm>
+                      <a:off x="0" y="0"/>
+                      <a:ext cx="5943600" cy="2379345"/>
+                    </a:xfrm>
+                    <a:prstGeom prst="rect">
+                      <a:avLst/>
+                    </a:prstGeom>
+                  </pic:spPr>
+                </pic:pic>
+              </a:graphicData>
+            </a:graphic>
+          </wp:inline>
+        </w:drawing>
+      </w:r>
+    </w:p>
+    <w:p>
+      <w:pPr>
+        <w:rPr>
+          <w:rFonts w:ascii="Times New Roman" w:hAnsi="Times New Roman" w:cs="Times New Roman"/>
+          <w:b/>
+          <w:sz w:val="26"/>
+          <w:szCs w:val="26"/>
+        </w:rPr>
+      </w:pPr>
+      <w:r>
+        <w:rPr>
+          <w:rFonts w:ascii="Times New Roman" w:hAnsi="Times New Roman" w:cs="Times New Roman"/>
+          <w:b/>
+          <w:sz w:val="26"/>
+          <w:szCs w:val="26"/>
+        </w:rPr>
+        <w:t>d. drill down: top 5 quốc gia có nhiệt độ cao nhất kèm theo thời tiết smoke and haze</w:t>
+      </w:r>
+    </w:p>
+    <w:p>
+      <w:pPr>
+        <w:rPr>
+          <w:rFonts w:ascii="Times New Roman" w:hAnsi="Times New Roman" w:cs="Times New Roman"/>
+          <w:b/>
+          <w:sz w:val="26"/>
+          <w:szCs w:val="26"/>
+        </w:rPr>
+      </w:pPr>
+      <w:r>
+        <w:rPr>
+          <w:noProof/>
+        </w:rPr>
+        <w:drawing>
+          <wp:inline distT="0" distB="0" distL="0" distR="0" wp14:anchorId="5A36F14F" wp14:editId="560D139C">
+            <wp:extent cx="5943600" cy="2051050"/>
+            <wp:effectExtent l="0" t="0" r="0" b="6350"/>
+            <wp:docPr id="5" name="Picture 5"/>
+            <wp:cNvGraphicFramePr>
+              <a:graphicFrameLocks xmlns:a="http://schemas.openxmlformats.org/drawingml/2006/main" noChangeAspect="1"/>
+            </wp:cNvGraphicFramePr>
+            <a:graphic xmlns:a="http://schemas.openxmlformats.org/drawingml/2006/main">
+              <a:graphicData uri="http://schemas.openxmlformats.org/drawingml/2006/picture">
+                <pic:pic xmlns:pic="http://schemas.openxmlformats.org/drawingml/2006/picture">
+                  <pic:nvPicPr>
+                    <pic:cNvPr id="1" name=""/>
+                    <pic:cNvPicPr/>
+                  </pic:nvPicPr>
+                  <pic:blipFill>
+                    <a:blip r:embed="rId56"/>
+                    <a:stretch>
+                      <a:fillRect/>
+                    </a:stretch>
+                  </pic:blipFill>
+                  <pic:spPr>
+                    <a:xfrm>
+                      <a:off x="0" y="0"/>
+                      <a:ext cx="5943600" cy="2051050"/>
+                    </a:xfrm>
+                    <a:prstGeom prst="rect">
+                      <a:avLst/>
+                    </a:prstGeom>
+                  </pic:spPr>
+                </pic:pic>
+              </a:graphicData>
+            </a:graphic>
+          </wp:inline>
+        </w:drawing>
+      </w:r>
+    </w:p>
+    <w:p>
+      <w:pPr>
+        <w:rPr>
+          <w:rFonts w:ascii="Times New Roman" w:hAnsi="Times New Roman" w:cs="Times New Roman"/>
+          <w:b/>
+          <w:sz w:val="26"/>
+          <w:szCs w:val="26"/>
+        </w:rPr>
+      </w:pPr>
+    </w:p>
+    <w:p>
+      <w:pPr>
+        <w:rPr>
+          <w:rFonts w:ascii="Times New Roman" w:hAnsi="Times New Roman" w:cs="Times New Roman"/>
+          <w:b/>
+          <w:sz w:val="26"/>
+          <w:szCs w:val="26"/>
+        </w:rPr>
+      </w:pPr>
+      <w:r>
+        <w:rPr>
+          <w:rFonts w:ascii="Times New Roman" w:hAnsi="Times New Roman" w:cs="Times New Roman"/>
+          <w:b/>
+          <w:sz w:val="26"/>
+          <w:szCs w:val="26"/>
+        </w:rPr>
+        <w:lastRenderedPageBreak/>
+        <w:t xml:space="preserve">e.slice : tốc độ gió thổi và thời gian gió thổi lớn nhất của quốc gia </w:t>
+      </w:r>
+      <w:r>
+        <w:rPr>
+          <w:rFonts w:ascii="Times New Roman" w:hAnsi="Times New Roman" w:cs="Times New Roman"/>
+          <w:b/>
+          <w:sz w:val="26"/>
+          <w:szCs w:val="26"/>
+        </w:rPr>
+        <w:t xml:space="preserve">Democratic Yemen </w:t>
+      </w:r>
+      <w:r>
+        <w:rPr>
+          <w:rFonts w:ascii="Times New Roman" w:hAnsi="Times New Roman" w:cs="Times New Roman"/>
+          <w:b/>
+          <w:sz w:val="26"/>
+          <w:szCs w:val="26"/>
+        </w:rPr>
+        <w:t>trong tất cả</w:t>
+      </w:r>
+      <w:r>
+        <w:rPr>
+          <w:rFonts w:ascii="Times New Roman" w:hAnsi="Times New Roman" w:cs="Times New Roman"/>
+          <w:b/>
+          <w:sz w:val="26"/>
+          <w:szCs w:val="26"/>
+        </w:rPr>
+        <w:t xml:space="preserve"> các tháng, tháng tăng dần</w:t>
+      </w:r>
+    </w:p>
+    <w:p>
+      <w:pPr>
+        <w:rPr>
+          <w:rFonts w:ascii="Times New Roman" w:hAnsi="Times New Roman" w:cs="Times New Roman"/>
+          <w:b/>
+          <w:sz w:val="26"/>
+          <w:szCs w:val="26"/>
+        </w:rPr>
+      </w:pPr>
+      <w:r>
+        <w:rPr>
+          <w:noProof/>
+        </w:rPr>
+        <w:drawing>
+          <wp:inline distT="0" distB="0" distL="0" distR="0" wp14:anchorId="26B96A8F" wp14:editId="0F08BFE4">
+            <wp:extent cx="5943600" cy="3357880"/>
+            <wp:effectExtent l="0" t="0" r="0" b="0"/>
+            <wp:docPr id="6" name="Picture 6"/>
+            <wp:cNvGraphicFramePr>
+              <a:graphicFrameLocks xmlns:a="http://schemas.openxmlformats.org/drawingml/2006/main" noChangeAspect="1"/>
+            </wp:cNvGraphicFramePr>
+            <a:graphic xmlns:a="http://schemas.openxmlformats.org/drawingml/2006/main">
+              <a:graphicData uri="http://schemas.openxmlformats.org/drawingml/2006/picture">
+                <pic:pic xmlns:pic="http://schemas.openxmlformats.org/drawingml/2006/picture">
+                  <pic:nvPicPr>
+                    <pic:cNvPr id="1" name=""/>
+                    <pic:cNvPicPr/>
+                  </pic:nvPicPr>
+                  <pic:blipFill>
+                    <a:blip r:embed="rId57"/>
+                    <a:stretch>
+                      <a:fillRect/>
+                    </a:stretch>
+                  </pic:blipFill>
+                  <pic:spPr>
+                    <a:xfrm>
+                      <a:off x="0" y="0"/>
+                      <a:ext cx="5943600" cy="3357880"/>
+                    </a:xfrm>
+                    <a:prstGeom prst="rect">
+                      <a:avLst/>
+                    </a:prstGeom>
+                  </pic:spPr>
+                </pic:pic>
+              </a:graphicData>
+            </a:graphic>
+          </wp:inline>
+        </w:drawing>
+      </w:r>
+      <w:r>
+        <w:rPr>
+          <w:rFonts w:ascii="Times New Roman" w:hAnsi="Times New Roman" w:cs="Times New Roman"/>
+          <w:b/>
+          <w:sz w:val="26"/>
+          <w:szCs w:val="26"/>
+        </w:rPr>
+        <w:t xml:space="preserve"> </w:t>
+      </w:r>
+    </w:p>
+    <w:p>
+      <w:pPr>
+        <w:rPr>
+          <w:rFonts w:ascii="Times New Roman" w:hAnsi="Times New Roman" w:cs="Times New Roman"/>
+          <w:b/>
+          <w:sz w:val="26"/>
+          <w:szCs w:val="26"/>
+        </w:rPr>
+      </w:pPr>
+      <w:r>
+        <w:rPr>
+          <w:rFonts w:ascii="Times New Roman" w:hAnsi="Times New Roman" w:cs="Times New Roman"/>
+          <w:b/>
+          <w:sz w:val="26"/>
+          <w:szCs w:val="26"/>
+        </w:rPr>
+        <w:t xml:space="preserve">f.slice : </w:t>
+      </w:r>
+      <w:r>
+        <w:rPr>
+          <w:rFonts w:ascii="Times New Roman" w:hAnsi="Times New Roman" w:cs="Times New Roman"/>
+          <w:b/>
+          <w:sz w:val="26"/>
+          <w:szCs w:val="26"/>
+        </w:rPr>
+        <w:t xml:space="preserve">độ sâu </w:t>
+      </w:r>
+      <w:r>
+        <w:rPr>
+          <w:rFonts w:ascii="Times New Roman" w:hAnsi="Times New Roman" w:cs="Times New Roman"/>
+          <w:b/>
+          <w:sz w:val="26"/>
+          <w:szCs w:val="26"/>
+        </w:rPr>
+        <w:t xml:space="preserve">lớn nhất </w:t>
+      </w:r>
+      <w:r>
+        <w:rPr>
+          <w:rFonts w:ascii="Times New Roman" w:hAnsi="Times New Roman" w:cs="Times New Roman"/>
+          <w:b/>
+          <w:sz w:val="26"/>
+          <w:szCs w:val="26"/>
+        </w:rPr>
+        <w:t>của tuyết kèm theo điều kiện thời tiế</w:t>
+      </w:r>
+      <w:r>
+        <w:rPr>
+          <w:rFonts w:ascii="Times New Roman" w:hAnsi="Times New Roman" w:cs="Times New Roman"/>
+          <w:b/>
+          <w:sz w:val="26"/>
+          <w:szCs w:val="26"/>
+        </w:rPr>
+        <w:t xml:space="preserve">t có sấm set tại trạm đo simiutak </w:t>
+      </w:r>
+      <w:r>
+        <w:rPr>
+          <w:rFonts w:ascii="Times New Roman" w:hAnsi="Times New Roman" w:cs="Times New Roman"/>
+          <w:b/>
+          <w:sz w:val="26"/>
+          <w:szCs w:val="26"/>
+        </w:rPr>
+        <w:t xml:space="preserve"> trong từng tháng của năm</w:t>
+      </w:r>
+    </w:p>
+    <w:p>
+      <w:pPr>
+        <w:rPr>
+          <w:rFonts w:ascii="Times New Roman" w:hAnsi="Times New Roman" w:cs="Times New Roman"/>
+          <w:b/>
+          <w:sz w:val="26"/>
+          <w:szCs w:val="26"/>
+        </w:rPr>
+      </w:pPr>
+      <w:r>
+        <w:rPr>
+          <w:noProof/>
+        </w:rPr>
+        <w:drawing>
+          <wp:inline distT="0" distB="0" distL="0" distR="0" wp14:anchorId="08A841BC" wp14:editId="49DBC613">
+            <wp:extent cx="5943600" cy="3089910"/>
+            <wp:effectExtent l="0" t="0" r="0" b="0"/>
+            <wp:docPr id="7" name="Picture 7"/>
+            <wp:cNvGraphicFramePr>
+              <a:graphicFrameLocks xmlns:a="http://schemas.openxmlformats.org/drawingml/2006/main" noChangeAspect="1"/>
+            </wp:cNvGraphicFramePr>
+            <a:graphic xmlns:a="http://schemas.openxmlformats.org/drawingml/2006/main">
+              <a:graphicData uri="http://schemas.openxmlformats.org/drawingml/2006/picture">
+                <pic:pic xmlns:pic="http://schemas.openxmlformats.org/drawingml/2006/picture">
+                  <pic:nvPicPr>
+                    <pic:cNvPr id="1" name=""/>
+                    <pic:cNvPicPr/>
+                  </pic:nvPicPr>
+                  <pic:blipFill>
+                    <a:blip r:embed="rId58"/>
+                    <a:stretch>
+                      <a:fillRect/>
+                    </a:stretch>
+                  </pic:blipFill>
+                  <pic:spPr>
+                    <a:xfrm>
+                      <a:off x="0" y="0"/>
+                      <a:ext cx="5943600" cy="3089910"/>
+                    </a:xfrm>
+                    <a:prstGeom prst="rect">
+                      <a:avLst/>
+                    </a:prstGeom>
+                  </pic:spPr>
+                </pic:pic>
+              </a:graphicData>
+            </a:graphic>
+          </wp:inline>
+        </w:drawing>
+      </w:r>
+    </w:p>
+    <w:p>
+      <w:pPr>
+        <w:rPr>
+          <w:rFonts w:ascii="Times New Roman" w:hAnsi="Times New Roman" w:cs="Times New Roman"/>
+          <w:b/>
+          <w:sz w:val="26"/>
+          <w:szCs w:val="26"/>
+        </w:rPr>
+      </w:pPr>
+      <w:r>
+        <w:rPr>
+          <w:rFonts w:ascii="Times New Roman" w:hAnsi="Times New Roman" w:cs="Times New Roman"/>
+          <w:b/>
+          <w:sz w:val="26"/>
+          <w:szCs w:val="26"/>
+        </w:rPr>
+        <w:t>g. dice : Nhiệt độ thấp nhất từng đo được tại các trạm đo trong tháng 12 năm</w:t>
+      </w:r>
+    </w:p>
+    <w:p>
+      <w:pPr>
+        <w:rPr>
+          <w:rFonts w:ascii="Times New Roman" w:hAnsi="Times New Roman" w:cs="Times New Roman"/>
+          <w:b/>
+          <w:sz w:val="26"/>
+          <w:szCs w:val="26"/>
+        </w:rPr>
+      </w:pPr>
+      <w:r>
+        <w:rPr>
+          <w:rFonts w:ascii="Times New Roman" w:hAnsi="Times New Roman" w:cs="Times New Roman"/>
+          <w:b/>
+          <w:sz w:val="26"/>
+          <w:szCs w:val="26"/>
+        </w:rPr>
+        <w:t>1943</w:t>
+      </w:r>
+    </w:p>
+    <w:p>
+      <w:pPr>
+        <w:rPr>
+          <w:rFonts w:ascii="Times New Roman" w:hAnsi="Times New Roman" w:cs="Times New Roman"/>
+          <w:b/>
+          <w:sz w:val="26"/>
+          <w:szCs w:val="26"/>
+        </w:rPr>
+      </w:pPr>
+      <w:r>
+        <w:rPr>
+          <w:noProof/>
+        </w:rPr>
+        <w:lastRenderedPageBreak/>
+        <w:drawing>
+          <wp:inline distT="0" distB="0" distL="0" distR="0" wp14:anchorId="55BE3542" wp14:editId="488B888F">
+            <wp:extent cx="5943600" cy="3671570"/>
+            <wp:effectExtent l="0" t="0" r="0" b="5080"/>
+            <wp:docPr id="8" name="Picture 8"/>
+            <wp:cNvGraphicFramePr>
+              <a:graphicFrameLocks xmlns:a="http://schemas.openxmlformats.org/drawingml/2006/main" noChangeAspect="1"/>
+            </wp:cNvGraphicFramePr>
+            <a:graphic xmlns:a="http://schemas.openxmlformats.org/drawingml/2006/main">
+              <a:graphicData uri="http://schemas.openxmlformats.org/drawingml/2006/picture">
+                <pic:pic xmlns:pic="http://schemas.openxmlformats.org/drawingml/2006/picture">
+                  <pic:nvPicPr>
+                    <pic:cNvPr id="1" name=""/>
+                    <pic:cNvPicPr/>
+                  </pic:nvPicPr>
+                  <pic:blipFill>
+                    <a:blip r:embed="rId59"/>
+                    <a:stretch>
+                      <a:fillRect/>
+                    </a:stretch>
+                  </pic:blipFill>
+                  <pic:spPr>
+                    <a:xfrm>
+                      <a:off x="0" y="0"/>
+                      <a:ext cx="5943600" cy="3671570"/>
+                    </a:xfrm>
+                    <a:prstGeom prst="rect">
+                      <a:avLst/>
+                    </a:prstGeom>
+                  </pic:spPr>
+                </pic:pic>
+              </a:graphicData>
+            </a:graphic>
+          </wp:inline>
+        </w:drawing>
+      </w:r>
+    </w:p>
+    <w:p>
+      <w:pPr>
+        <w:rPr>
+          <w:rFonts w:ascii="Times New Roman" w:hAnsi="Times New Roman" w:cs="Times New Roman"/>
+          <w:b/>
+          <w:sz w:val="26"/>
+          <w:szCs w:val="26"/>
+        </w:rPr>
+      </w:pPr>
+    </w:p>
+    <w:p>
+      <w:pPr>
+        <w:rPr>
+          <w:rFonts w:ascii="Times New Roman" w:hAnsi="Times New Roman" w:cs="Times New Roman"/>
+          <w:b/>
+          <w:sz w:val="26"/>
+          <w:szCs w:val="26"/>
+        </w:rPr>
+      </w:pPr>
+      <w:r>
+        <w:rPr>
+          <w:rFonts w:ascii="Times New Roman" w:hAnsi="Times New Roman" w:cs="Times New Roman"/>
+          <w:b/>
+          <w:sz w:val="26"/>
+          <w:szCs w:val="26"/>
+        </w:rPr>
+        <w:t>h. dice: Tổng lượng mưa của tất cả các quốc gia trong năm 1944 có kèm theo sấm sét</w:t>
+      </w:r>
+    </w:p>
+    <w:p>
+      <w:pPr>
+        <w:rPr>
+          <w:rFonts w:ascii="Times New Roman" w:hAnsi="Times New Roman" w:cs="Times New Roman"/>
+          <w:b/>
+          <w:sz w:val="26"/>
+          <w:szCs w:val="26"/>
+        </w:rPr>
+      </w:pPr>
+      <w:r>
+        <w:rPr>
+          <w:noProof/>
+        </w:rPr>
+        <w:lastRenderedPageBreak/>
+        <w:drawing>
+          <wp:inline distT="0" distB="0" distL="0" distR="0" wp14:anchorId="222A5DE3" wp14:editId="2EF07D07">
+            <wp:extent cx="5943600" cy="3847465"/>
+            <wp:effectExtent l="0" t="0" r="0" b="635"/>
+            <wp:docPr id="9" name="Picture 9"/>
+            <wp:cNvGraphicFramePr>
+              <a:graphicFrameLocks xmlns:a="http://schemas.openxmlformats.org/drawingml/2006/main" noChangeAspect="1"/>
+            </wp:cNvGraphicFramePr>
+            <a:graphic xmlns:a="http://schemas.openxmlformats.org/drawingml/2006/main">
+              <a:graphicData uri="http://schemas.openxmlformats.org/drawingml/2006/picture">
+                <pic:pic xmlns:pic="http://schemas.openxmlformats.org/drawingml/2006/picture">
+                  <pic:nvPicPr>
+                    <pic:cNvPr id="1" name=""/>
+                    <pic:cNvPicPr/>
+                  </pic:nvPicPr>
+                  <pic:blipFill>
+                    <a:blip r:embed="rId60"/>
+                    <a:stretch>
+                      <a:fillRect/>
+                    </a:stretch>
+                  </pic:blipFill>
+                  <pic:spPr>
+                    <a:xfrm>
+                      <a:off x="0" y="0"/>
+                      <a:ext cx="5943600" cy="3847465"/>
+                    </a:xfrm>
+                    <a:prstGeom prst="rect">
+                      <a:avLst/>
+                    </a:prstGeom>
+                  </pic:spPr>
+                </pic:pic>
+              </a:graphicData>
+            </a:graphic>
+          </wp:inline>
+        </w:drawing>
       </w:r>
       <w:bookmarkStart w:id="0" w:name="_GoBack"/>
       <w:bookmarkEnd w:id="0"/>

</xml_diff>